<commit_message>
sua duong dan logo
</commit_message>
<xml_diff>
--- a/22520827-2.docx
+++ b/22520827-2.docx
@@ -625,7 +625,17 @@
           <w:sz w:val="26"/>
           <w:szCs w:val="26"/>
         </w:rPr>
-        <w:t>Tp. Hồ Chí Minh, 12</w:t>
+        <w:t xml:space="preserve">Tp. Hồ Chí Minh, </w:t>
+      </w:r>
+      <w:r>
+        <w:rPr>
+          <w:rFonts w:asciiTheme="majorHAnsi" w:hAnsiTheme="majorHAnsi" w:cstheme="majorHAnsi"/>
+          <w:bCs/>
+          <w:sz w:val="26"/>
+          <w:szCs w:val="26"/>
+          <w:lang w:val="en-US"/>
+        </w:rPr>
+        <w:t>09</w:t>
       </w:r>
       <w:r>
         <w:rPr>
@@ -662,7 +672,6 @@
           <w:rFonts w:asciiTheme="majorHAnsi" w:hAnsiTheme="majorHAnsi" w:cstheme="majorHAnsi"/>
           <w:b/>
           <w:bCs/>
-          <w:sz w:val="26"/>
           <w:szCs w:val="26"/>
         </w:rPr>
       </w:pPr>
@@ -673,7 +682,6 @@
           <w:rFonts w:asciiTheme="majorHAnsi" w:hAnsiTheme="majorHAnsi" w:cstheme="majorHAnsi"/>
           <w:b/>
           <w:bCs/>
-          <w:sz w:val="26"/>
           <w:szCs w:val="26"/>
         </w:rPr>
         <w:lastRenderedPageBreak/>
@@ -1363,7 +1371,6 @@
           <w:bCs/>
           <w:i/>
           <w:iCs/>
-          <w:sz w:val="26"/>
           <w:szCs w:val="26"/>
         </w:rPr>
       </w:pPr>
@@ -1374,7 +1381,6 @@
           <w:bCs/>
           <w:i/>
           <w:iCs/>
-          <w:sz w:val="26"/>
           <w:szCs w:val="26"/>
         </w:rPr>
         <w:br w:type="page"/>
@@ -1388,7 +1394,7 @@
           <w:rFonts w:cstheme="majorHAnsi"/>
         </w:rPr>
       </w:pPr>
-      <w:bookmarkStart w:id="2" w:name="_Toc177890922"/>
+      <w:bookmarkStart w:id="2" w:name="_Toc177907431"/>
       <w:r>
         <w:rPr>
           <w:rFonts w:cstheme="majorHAnsi"/>
@@ -1429,13 +1435,13 @@
           <w:pPr>
             <w:pStyle w:val="TOC1"/>
             <w:rPr>
-              <w:rFonts w:asciiTheme="majorHAnsi" w:hAnsiTheme="majorHAnsi" w:cstheme="majorHAnsi"/>
+              <w:rFonts w:asciiTheme="minorHAnsi" w:hAnsiTheme="minorHAnsi" w:cstheme="minorBidi"/>
               <w:b w:val="0"/>
               <w:noProof/>
               <w:kern w:val="2"/>
               <w:sz w:val="24"/>
               <w:szCs w:val="24"/>
-              <w:lang w:val="vi-VN" w:eastAsia="vi-VN"/>
+              <w:lang w:eastAsia="vi-VN"/>
               <w14:ligatures w14:val="standardContextual"/>
             </w:rPr>
           </w:pPr>
@@ -1457,18 +1463,17 @@
             </w:rPr>
             <w:fldChar w:fldCharType="separate"/>
           </w:r>
-          <w:hyperlink w:anchor="_Toc177890922" w:history="1">
+          <w:hyperlink w:anchor="_Toc177907431" w:history="1">
             <w:r>
               <w:rPr>
                 <w:rStyle w:val="Hyperlink"/>
-                <w:rFonts w:asciiTheme="majorHAnsi" w:hAnsiTheme="majorHAnsi" w:cstheme="majorHAnsi"/>
+                <w:rFonts w:cstheme="majorHAnsi"/>
                 <w:noProof/>
               </w:rPr>
               <w:t>MỤC LỤC</w:t>
             </w:r>
             <w:r>
               <w:rPr>
-                <w:rFonts w:asciiTheme="majorHAnsi" w:hAnsiTheme="majorHAnsi" w:cstheme="majorHAnsi"/>
                 <w:noProof/>
                 <w:webHidden/>
               </w:rPr>
@@ -1476,7 +1481,6 @@
             </w:r>
             <w:r>
               <w:rPr>
-                <w:rFonts w:asciiTheme="majorHAnsi" w:hAnsiTheme="majorHAnsi" w:cstheme="majorHAnsi"/>
                 <w:noProof/>
                 <w:webHidden/>
               </w:rPr>
@@ -1484,22 +1488,19 @@
             </w:r>
             <w:r>
               <w:rPr>
-                <w:rFonts w:asciiTheme="majorHAnsi" w:hAnsiTheme="majorHAnsi" w:cstheme="majorHAnsi"/>
                 <w:noProof/>
                 <w:webHidden/>
               </w:rPr>
-              <w:instrText xml:space="preserve"> PAGEREF _Toc177890922 \h </w:instrText>
+              <w:instrText xml:space="preserve"> PAGEREF _Toc177907431 \h </w:instrText>
             </w:r>
             <w:r>
               <w:rPr>
-                <w:rFonts w:asciiTheme="majorHAnsi" w:hAnsiTheme="majorHAnsi" w:cstheme="majorHAnsi"/>
                 <w:noProof/>
                 <w:webHidden/>
               </w:rPr>
             </w:r>
             <w:r>
               <w:rPr>
-                <w:rFonts w:asciiTheme="majorHAnsi" w:hAnsiTheme="majorHAnsi" w:cstheme="majorHAnsi"/>
                 <w:noProof/>
                 <w:webHidden/>
               </w:rPr>
@@ -1507,7 +1508,6 @@
             </w:r>
             <w:r>
               <w:rPr>
-                <w:rFonts w:asciiTheme="majorHAnsi" w:hAnsiTheme="majorHAnsi" w:cstheme="majorHAnsi"/>
                 <w:noProof/>
                 <w:webHidden/>
               </w:rPr>
@@ -1515,7 +1515,6 @@
             </w:r>
             <w:r>
               <w:rPr>
-                <w:rFonts w:asciiTheme="majorHAnsi" w:hAnsiTheme="majorHAnsi" w:cstheme="majorHAnsi"/>
                 <w:noProof/>
                 <w:webHidden/>
               </w:rPr>
@@ -1527,28 +1526,27 @@
           <w:pPr>
             <w:pStyle w:val="TOC1"/>
             <w:rPr>
-              <w:rFonts w:asciiTheme="majorHAnsi" w:hAnsiTheme="majorHAnsi" w:cstheme="majorHAnsi"/>
+              <w:rFonts w:asciiTheme="minorHAnsi" w:hAnsiTheme="minorHAnsi" w:cstheme="minorBidi"/>
               <w:b w:val="0"/>
               <w:noProof/>
               <w:kern w:val="2"/>
               <w:sz w:val="24"/>
               <w:szCs w:val="24"/>
-              <w:lang w:val="vi-VN" w:eastAsia="vi-VN"/>
+              <w:lang w:eastAsia="vi-VN"/>
               <w14:ligatures w14:val="standardContextual"/>
             </w:rPr>
           </w:pPr>
-          <w:hyperlink w:anchor="_Toc177890923" w:history="1">
+          <w:hyperlink w:anchor="_Toc177907432" w:history="1">
             <w:r>
               <w:rPr>
                 <w:rStyle w:val="Hyperlink"/>
-                <w:rFonts w:asciiTheme="majorHAnsi" w:hAnsiTheme="majorHAnsi" w:cstheme="majorHAnsi"/>
+                <w:rFonts w:cstheme="majorHAnsi"/>
                 <w:noProof/>
               </w:rPr>
-              <w:t>DANH MỤC CÁC BẢNG, HÌNH ẢNH</w:t>
+              <w:t>1: Đánh dấu một lá thư</w:t>
             </w:r>
             <w:r>
               <w:rPr>
-                <w:rFonts w:asciiTheme="majorHAnsi" w:hAnsiTheme="majorHAnsi" w:cstheme="majorHAnsi"/>
                 <w:noProof/>
                 <w:webHidden/>
               </w:rPr>
@@ -1556,7 +1554,6 @@
             </w:r>
             <w:r>
               <w:rPr>
-                <w:rFonts w:asciiTheme="majorHAnsi" w:hAnsiTheme="majorHAnsi" w:cstheme="majorHAnsi"/>
                 <w:noProof/>
                 <w:webHidden/>
               </w:rPr>
@@ -1564,22 +1561,19 @@
             </w:r>
             <w:r>
               <w:rPr>
-                <w:rFonts w:asciiTheme="majorHAnsi" w:hAnsiTheme="majorHAnsi" w:cstheme="majorHAnsi"/>
                 <w:noProof/>
                 <w:webHidden/>
               </w:rPr>
-              <w:instrText xml:space="preserve"> PAGEREF _Toc177890923 \h </w:instrText>
+              <w:instrText xml:space="preserve"> PAGEREF _Toc177907432 \h </w:instrText>
             </w:r>
             <w:r>
               <w:rPr>
-                <w:rFonts w:asciiTheme="majorHAnsi" w:hAnsiTheme="majorHAnsi" w:cstheme="majorHAnsi"/>
                 <w:noProof/>
                 <w:webHidden/>
               </w:rPr>
             </w:r>
             <w:r>
               <w:rPr>
-                <w:rFonts w:asciiTheme="majorHAnsi" w:hAnsiTheme="majorHAnsi" w:cstheme="majorHAnsi"/>
                 <w:noProof/>
                 <w:webHidden/>
               </w:rPr>
@@ -1587,15 +1581,86 @@
             </w:r>
             <w:r>
               <w:rPr>
-                <w:rFonts w:asciiTheme="majorHAnsi" w:hAnsiTheme="majorHAnsi" w:cstheme="majorHAnsi"/>
                 <w:noProof/>
                 <w:webHidden/>
               </w:rPr>
-              <w:t>3</w:t>
+              <w:t>4</w:t>
             </w:r>
             <w:r>
               <w:rPr>
-                <w:rFonts w:asciiTheme="majorHAnsi" w:hAnsiTheme="majorHAnsi" w:cstheme="majorHAnsi"/>
+                <w:noProof/>
+                <w:webHidden/>
+              </w:rPr>
+              <w:fldChar w:fldCharType="end"/>
+            </w:r>
+          </w:hyperlink>
+        </w:p>
+        <w:p>
+          <w:pPr>
+            <w:pStyle w:val="TOC1"/>
+            <w:rPr>
+              <w:rFonts w:asciiTheme="minorHAnsi" w:hAnsiTheme="minorHAnsi" w:cstheme="minorBidi"/>
+              <w:b w:val="0"/>
+              <w:noProof/>
+              <w:kern w:val="2"/>
+              <w:sz w:val="24"/>
+              <w:szCs w:val="24"/>
+              <w:lang w:eastAsia="vi-VN"/>
+              <w14:ligatures w14:val="standardContextual"/>
+            </w:rPr>
+          </w:pPr>
+          <w:hyperlink w:anchor="_Toc177907433" w:history="1">
+            <w:r>
+              <w:rPr>
+                <w:rStyle w:val="Hyperlink"/>
+                <w:noProof/>
+                <w:lang w:val="en-US"/>
+              </w:rPr>
+              <w:t>2. Cấu trúc một trang web</w:t>
+            </w:r>
+            <w:r>
+              <w:rPr>
+                <w:noProof/>
+                <w:webHidden/>
+              </w:rPr>
+              <w:tab/>
+            </w:r>
+            <w:r>
+              <w:rPr>
+                <w:noProof/>
+                <w:webHidden/>
+              </w:rPr>
+              <w:fldChar w:fldCharType="begin"/>
+            </w:r>
+            <w:r>
+              <w:rPr>
+                <w:noProof/>
+                <w:webHidden/>
+              </w:rPr>
+              <w:instrText xml:space="preserve"> PAGEREF _Toc177907433 \h </w:instrText>
+            </w:r>
+            <w:r>
+              <w:rPr>
+                <w:noProof/>
+                <w:webHidden/>
+              </w:rPr>
+            </w:r>
+            <w:r>
+              <w:rPr>
+                <w:noProof/>
+                <w:webHidden/>
+              </w:rPr>
+              <w:fldChar w:fldCharType="separate"/>
+            </w:r>
+            <w:r>
+              <w:rPr>
+                <w:noProof/>
+                <w:webHidden/>
+              </w:rPr>
+              <w:t>6</w:t>
+            </w:r>
+            <w:r>
+              <w:rPr>
                 <w:noProof/>
                 <w:webHidden/>
               </w:rPr>
@@ -1632,7 +1697,6 @@
           <w:bCs/>
           <w:i/>
           <w:iCs/>
-          <w:sz w:val="26"/>
           <w:szCs w:val="26"/>
         </w:rPr>
       </w:pPr>
@@ -1644,6 +1708,7 @@
           <w:b/>
           <w:sz w:val="32"/>
           <w:szCs w:val="32"/>
+          <w:lang w:val="en-US"/>
         </w:rPr>
       </w:pPr>
       <w:bookmarkStart w:id="3" w:name="_Toc39666821"/>
@@ -1653,318 +1718,7 @@
         </w:rPr>
         <w:br w:type="page"/>
       </w:r>
-    </w:p>
-    <w:p>
-      <w:pPr>
-        <w:pStyle w:val="Heading1"/>
-        <w:rPr>
-          <w:rFonts w:cstheme="majorHAnsi"/>
-          <w:b/>
-          <w:color w:val="auto"/>
-        </w:rPr>
-      </w:pPr>
-      <w:bookmarkStart w:id="4" w:name="_Toc177890923"/>
-      <w:r>
-        <w:rPr>
-          <w:rFonts w:cstheme="majorHAnsi"/>
-          <w:color w:val="auto"/>
-        </w:rPr>
-        <w:lastRenderedPageBreak/>
-        <w:t>DANH MỤC CÁC BẢNG, HÌNH ẢNH</w:t>
-      </w:r>
       <w:bookmarkEnd w:id="3"/>
-      <w:bookmarkEnd w:id="4"/>
-    </w:p>
-    <w:p>
-      <w:pPr>
-        <w:rPr>
-          <w:rFonts w:asciiTheme="majorHAnsi" w:hAnsiTheme="majorHAnsi" w:cstheme="majorHAnsi"/>
-        </w:rPr>
-      </w:pPr>
-    </w:p>
-    <w:p>
-      <w:pPr>
-        <w:pStyle w:val="Default"/>
-        <w:tabs>
-          <w:tab w:val="left" w:pos="5940"/>
-        </w:tabs>
-        <w:spacing w:line="360" w:lineRule="auto"/>
-        <w:rPr>
-          <w:rFonts w:asciiTheme="majorHAnsi" w:hAnsiTheme="majorHAnsi" w:cstheme="majorHAnsi"/>
-          <w:sz w:val="26"/>
-          <w:szCs w:val="26"/>
-        </w:rPr>
-      </w:pPr>
-    </w:p>
-    <w:p>
-      <w:pPr>
-        <w:rPr>
-          <w:rFonts w:asciiTheme="majorHAnsi" w:hAnsiTheme="majorHAnsi" w:cstheme="majorHAnsi"/>
-          <w:color w:val="000000"/>
-          <w:sz w:val="26"/>
-          <w:szCs w:val="26"/>
-        </w:rPr>
-      </w:pPr>
-    </w:p>
-    <w:p>
-      <w:pPr>
-        <w:rPr>
-          <w:rFonts w:asciiTheme="majorHAnsi" w:hAnsiTheme="majorHAnsi" w:cstheme="majorHAnsi"/>
-          <w:color w:val="000000"/>
-          <w:sz w:val="26"/>
-          <w:szCs w:val="26"/>
-        </w:rPr>
-      </w:pPr>
-    </w:p>
-    <w:p>
-      <w:pPr>
-        <w:rPr>
-          <w:rFonts w:asciiTheme="majorHAnsi" w:hAnsiTheme="majorHAnsi" w:cstheme="majorHAnsi"/>
-          <w:color w:val="000000"/>
-          <w:sz w:val="26"/>
-          <w:szCs w:val="26"/>
-        </w:rPr>
-      </w:pPr>
-    </w:p>
-    <w:p>
-      <w:pPr>
-        <w:rPr>
-          <w:rFonts w:asciiTheme="majorHAnsi" w:hAnsiTheme="majorHAnsi" w:cstheme="majorHAnsi"/>
-          <w:color w:val="000000"/>
-          <w:sz w:val="26"/>
-          <w:szCs w:val="26"/>
-        </w:rPr>
-      </w:pPr>
-    </w:p>
-    <w:p>
-      <w:pPr>
-        <w:rPr>
-          <w:rFonts w:asciiTheme="majorHAnsi" w:hAnsiTheme="majorHAnsi" w:cstheme="majorHAnsi"/>
-          <w:color w:val="000000"/>
-          <w:sz w:val="26"/>
-          <w:szCs w:val="26"/>
-        </w:rPr>
-      </w:pPr>
-    </w:p>
-    <w:p>
-      <w:pPr>
-        <w:rPr>
-          <w:rFonts w:asciiTheme="majorHAnsi" w:hAnsiTheme="majorHAnsi" w:cstheme="majorHAnsi"/>
-          <w:color w:val="000000"/>
-          <w:sz w:val="26"/>
-          <w:szCs w:val="26"/>
-        </w:rPr>
-      </w:pPr>
-    </w:p>
-    <w:p>
-      <w:pPr>
-        <w:rPr>
-          <w:rFonts w:asciiTheme="majorHAnsi" w:hAnsiTheme="majorHAnsi" w:cstheme="majorHAnsi"/>
-          <w:color w:val="000000"/>
-          <w:sz w:val="26"/>
-          <w:szCs w:val="26"/>
-        </w:rPr>
-      </w:pPr>
-    </w:p>
-    <w:p>
-      <w:pPr>
-        <w:rPr>
-          <w:rFonts w:asciiTheme="majorHAnsi" w:hAnsiTheme="majorHAnsi" w:cstheme="majorHAnsi"/>
-          <w:color w:val="000000"/>
-          <w:sz w:val="26"/>
-          <w:szCs w:val="26"/>
-        </w:rPr>
-      </w:pPr>
-    </w:p>
-    <w:p>
-      <w:pPr>
-        <w:rPr>
-          <w:rFonts w:asciiTheme="majorHAnsi" w:hAnsiTheme="majorHAnsi" w:cstheme="majorHAnsi"/>
-          <w:color w:val="000000"/>
-          <w:sz w:val="26"/>
-          <w:szCs w:val="26"/>
-        </w:rPr>
-      </w:pPr>
-    </w:p>
-    <w:p>
-      <w:pPr>
-        <w:rPr>
-          <w:rFonts w:asciiTheme="majorHAnsi" w:hAnsiTheme="majorHAnsi" w:cstheme="majorHAnsi"/>
-          <w:color w:val="000000"/>
-          <w:sz w:val="26"/>
-          <w:szCs w:val="26"/>
-        </w:rPr>
-      </w:pPr>
-    </w:p>
-    <w:p>
-      <w:pPr>
-        <w:rPr>
-          <w:rFonts w:asciiTheme="majorHAnsi" w:hAnsiTheme="majorHAnsi" w:cstheme="majorHAnsi"/>
-          <w:color w:val="000000"/>
-          <w:sz w:val="26"/>
-          <w:szCs w:val="26"/>
-        </w:rPr>
-      </w:pPr>
-    </w:p>
-    <w:p>
-      <w:pPr>
-        <w:rPr>
-          <w:rFonts w:asciiTheme="majorHAnsi" w:hAnsiTheme="majorHAnsi" w:cstheme="majorHAnsi"/>
-          <w:color w:val="000000"/>
-          <w:sz w:val="26"/>
-          <w:szCs w:val="26"/>
-        </w:rPr>
-      </w:pPr>
-    </w:p>
-    <w:p>
-      <w:pPr>
-        <w:rPr>
-          <w:rFonts w:asciiTheme="majorHAnsi" w:hAnsiTheme="majorHAnsi" w:cstheme="majorHAnsi"/>
-          <w:color w:val="000000"/>
-          <w:sz w:val="26"/>
-          <w:szCs w:val="26"/>
-        </w:rPr>
-      </w:pPr>
-    </w:p>
-    <w:p>
-      <w:pPr>
-        <w:rPr>
-          <w:rFonts w:asciiTheme="majorHAnsi" w:hAnsiTheme="majorHAnsi" w:cstheme="majorHAnsi"/>
-          <w:color w:val="000000"/>
-          <w:sz w:val="26"/>
-          <w:szCs w:val="26"/>
-        </w:rPr>
-      </w:pPr>
-    </w:p>
-    <w:p>
-      <w:pPr>
-        <w:rPr>
-          <w:rFonts w:asciiTheme="majorHAnsi" w:hAnsiTheme="majorHAnsi" w:cstheme="majorHAnsi"/>
-          <w:color w:val="000000"/>
-          <w:sz w:val="26"/>
-          <w:szCs w:val="26"/>
-        </w:rPr>
-      </w:pPr>
-    </w:p>
-    <w:p>
-      <w:pPr>
-        <w:rPr>
-          <w:rFonts w:asciiTheme="majorHAnsi" w:hAnsiTheme="majorHAnsi" w:cstheme="majorHAnsi"/>
-          <w:color w:val="000000"/>
-          <w:sz w:val="26"/>
-          <w:szCs w:val="26"/>
-        </w:rPr>
-      </w:pPr>
-    </w:p>
-    <w:p>
-      <w:pPr>
-        <w:rPr>
-          <w:rFonts w:asciiTheme="majorHAnsi" w:hAnsiTheme="majorHAnsi" w:cstheme="majorHAnsi"/>
-          <w:color w:val="000000"/>
-          <w:sz w:val="26"/>
-          <w:szCs w:val="26"/>
-        </w:rPr>
-      </w:pPr>
-    </w:p>
-    <w:p>
-      <w:pPr>
-        <w:rPr>
-          <w:rFonts w:asciiTheme="majorHAnsi" w:hAnsiTheme="majorHAnsi" w:cstheme="majorHAnsi"/>
-          <w:color w:val="000000"/>
-          <w:sz w:val="26"/>
-          <w:szCs w:val="26"/>
-        </w:rPr>
-      </w:pPr>
-    </w:p>
-    <w:p>
-      <w:pPr>
-        <w:rPr>
-          <w:rFonts w:asciiTheme="majorHAnsi" w:hAnsiTheme="majorHAnsi" w:cstheme="majorHAnsi"/>
-          <w:color w:val="000000"/>
-          <w:sz w:val="26"/>
-          <w:szCs w:val="26"/>
-        </w:rPr>
-      </w:pPr>
-    </w:p>
-    <w:p>
-      <w:pPr>
-        <w:rPr>
-          <w:rFonts w:asciiTheme="majorHAnsi" w:hAnsiTheme="majorHAnsi" w:cstheme="majorHAnsi"/>
-          <w:color w:val="000000"/>
-          <w:sz w:val="26"/>
-          <w:szCs w:val="26"/>
-        </w:rPr>
-      </w:pPr>
-    </w:p>
-    <w:p>
-      <w:pPr>
-        <w:rPr>
-          <w:rFonts w:asciiTheme="majorHAnsi" w:hAnsiTheme="majorHAnsi" w:cstheme="majorHAnsi"/>
-          <w:color w:val="000000"/>
-          <w:sz w:val="26"/>
-          <w:szCs w:val="26"/>
-        </w:rPr>
-      </w:pPr>
-    </w:p>
-    <w:p>
-      <w:pPr>
-        <w:rPr>
-          <w:rFonts w:asciiTheme="majorHAnsi" w:hAnsiTheme="majorHAnsi" w:cstheme="majorHAnsi"/>
-          <w:color w:val="000000"/>
-          <w:sz w:val="26"/>
-          <w:szCs w:val="26"/>
-        </w:rPr>
-      </w:pPr>
-    </w:p>
-    <w:p>
-      <w:pPr>
-        <w:rPr>
-          <w:rFonts w:asciiTheme="majorHAnsi" w:hAnsiTheme="majorHAnsi" w:cstheme="majorHAnsi"/>
-          <w:color w:val="000000"/>
-          <w:sz w:val="26"/>
-          <w:szCs w:val="26"/>
-        </w:rPr>
-      </w:pPr>
-    </w:p>
-    <w:p>
-      <w:pPr>
-        <w:rPr>
-          <w:rFonts w:asciiTheme="majorHAnsi" w:hAnsiTheme="majorHAnsi" w:cstheme="majorHAnsi"/>
-          <w:color w:val="000000"/>
-          <w:sz w:val="26"/>
-          <w:szCs w:val="26"/>
-        </w:rPr>
-      </w:pPr>
-    </w:p>
-    <w:p>
-      <w:pPr>
-        <w:rPr>
-          <w:rFonts w:asciiTheme="majorHAnsi" w:hAnsiTheme="majorHAnsi" w:cstheme="majorHAnsi"/>
-          <w:color w:val="000000"/>
-          <w:sz w:val="26"/>
-          <w:szCs w:val="26"/>
-        </w:rPr>
-      </w:pPr>
-    </w:p>
-    <w:p>
-      <w:pPr>
-        <w:rPr>
-          <w:rFonts w:asciiTheme="majorHAnsi" w:hAnsiTheme="majorHAnsi" w:cstheme="majorHAnsi"/>
-          <w:color w:val="000000"/>
-          <w:sz w:val="26"/>
-          <w:szCs w:val="26"/>
-        </w:rPr>
-      </w:pPr>
-    </w:p>
-    <w:p>
-      <w:pPr>
-        <w:rPr>
-          <w:rFonts w:asciiTheme="majorHAnsi" w:hAnsiTheme="majorHAnsi" w:cstheme="majorHAnsi"/>
-          <w:color w:val="000000"/>
-          <w:sz w:val="26"/>
-          <w:szCs w:val="26"/>
-        </w:rPr>
-      </w:pPr>
     </w:p>
     <w:p>
       <w:pPr>
@@ -1998,22 +1752,43 @@
           <w:rFonts w:cstheme="majorHAnsi"/>
         </w:rPr>
       </w:pPr>
+      <w:bookmarkStart w:id="4" w:name="_Toc177907432"/>
       <w:r>
         <w:rPr>
           <w:rFonts w:cstheme="majorHAnsi"/>
         </w:rPr>
-        <w:t xml:space="preserve">Bài 1: Đánh dấu một lá thư </w:t>
-      </w:r>
-    </w:p>
-    <w:p>
-      <w:pPr>
-        <w:rPr>
-          <w:rFonts w:asciiTheme="majorHAnsi" w:hAnsiTheme="majorHAnsi" w:cstheme="majorHAnsi"/>
-        </w:rPr>
-      </w:pPr>
-      <w:r>
-        <w:rPr>
-          <w:rFonts w:asciiTheme="majorHAnsi" w:hAnsiTheme="majorHAnsi" w:cstheme="majorHAnsi"/>
+        <w:t>1: Đánh dấu một lá thư</w:t>
+      </w:r>
+      <w:bookmarkEnd w:id="4"/>
+      <w:r>
+        <w:rPr>
+          <w:rFonts w:cstheme="majorHAnsi"/>
+        </w:rPr>
+        <w:t xml:space="preserve"> </w:t>
+      </w:r>
+    </w:p>
+    <w:p>
+      <w:pPr>
+        <w:pStyle w:val="ListParagraph"/>
+        <w:numPr>
+          <w:ilvl w:val="0"/>
+          <w:numId w:val="3"/>
+        </w:numPr>
+      </w:pPr>
+      <w:r>
+        <w:t>Code:</w:t>
+      </w:r>
+    </w:p>
+    <w:p>
+      <w:pPr>
+        <w:rPr>
+          <w:rFonts w:asciiTheme="majorHAnsi" w:hAnsiTheme="majorHAnsi" w:cstheme="majorHAnsi"/>
+        </w:rPr>
+      </w:pPr>
+      <w:r>
+        <w:rPr>
+          <w:rFonts w:asciiTheme="majorHAnsi" w:hAnsiTheme="majorHAnsi" w:cstheme="majorHAnsi"/>
+          <w:noProof/>
         </w:rPr>
         <w:drawing>
           <wp:inline distT="0" distB="0" distL="0" distR="0" wp14:anchorId="624EC857" wp14:editId="7841B4A0">
@@ -2061,6 +1836,7 @@
       <w:r>
         <w:rPr>
           <w:rFonts w:asciiTheme="majorHAnsi" w:hAnsiTheme="majorHAnsi" w:cstheme="majorHAnsi"/>
+          <w:noProof/>
         </w:rPr>
         <w:drawing>
           <wp:inline distT="0" distB="0" distL="0" distR="0" wp14:anchorId="47E22762" wp14:editId="6948CF7B">
@@ -2103,12 +1879,15 @@
       <w:pPr>
         <w:rPr>
           <w:rFonts w:asciiTheme="majorHAnsi" w:hAnsiTheme="majorHAnsi" w:cstheme="majorHAnsi"/>
-        </w:rPr>
-      </w:pPr>
-      <w:r>
-        <w:rPr>
-          <w:rFonts w:asciiTheme="majorHAnsi" w:hAnsiTheme="majorHAnsi" w:cstheme="majorHAnsi"/>
-        </w:rPr>
+          <w:lang w:val="en-US"/>
+        </w:rPr>
+      </w:pPr>
+      <w:r>
+        <w:rPr>
+          <w:rFonts w:asciiTheme="majorHAnsi" w:hAnsiTheme="majorHAnsi" w:cstheme="majorHAnsi"/>
+          <w:noProof/>
+        </w:rPr>
+        <w:lastRenderedPageBreak/>
         <w:drawing>
           <wp:inline distT="0" distB="0" distL="0" distR="0" wp14:anchorId="3653A8A5" wp14:editId="57B2A679">
             <wp:extent cx="5760085" cy="751205"/>
@@ -2150,13 +1929,25 @@
       <w:pPr>
         <w:rPr>
           <w:rFonts w:asciiTheme="majorHAnsi" w:hAnsiTheme="majorHAnsi" w:cstheme="majorHAnsi"/>
-        </w:rPr>
-      </w:pPr>
-      <w:r>
-        <w:rPr>
-          <w:rFonts w:asciiTheme="majorHAnsi" w:hAnsiTheme="majorHAnsi" w:cstheme="majorHAnsi"/>
-        </w:rPr>
-        <w:lastRenderedPageBreak/>
+          <w:lang w:val="en-US"/>
+        </w:rPr>
+      </w:pPr>
+    </w:p>
+    <w:p>
+      <w:pPr>
+        <w:pStyle w:val="ListParagraph"/>
+        <w:numPr>
+          <w:ilvl w:val="0"/>
+          <w:numId w:val="3"/>
+        </w:numPr>
+        <w:rPr>
+          <w:rFonts w:asciiTheme="majorHAnsi" w:hAnsiTheme="majorHAnsi" w:cstheme="majorHAnsi"/>
+        </w:rPr>
+      </w:pPr>
+      <w:r>
+        <w:rPr>
+          <w:rFonts w:asciiTheme="majorHAnsi" w:hAnsiTheme="majorHAnsi" w:cstheme="majorHAnsi"/>
+        </w:rPr>
         <w:t>Kết quả:</w:t>
       </w:r>
     </w:p>
@@ -2169,6 +1960,7 @@
       <w:r>
         <w:rPr>
           <w:rFonts w:asciiTheme="majorHAnsi" w:hAnsiTheme="majorHAnsi" w:cstheme="majorHAnsi"/>
+          <w:noProof/>
         </w:rPr>
         <w:drawing>
           <wp:inline distT="0" distB="0" distL="0" distR="0" wp14:anchorId="54EB73E1" wp14:editId="621664D7">
@@ -2221,6 +2013,7 @@
       <w:r>
         <w:rPr>
           <w:rFonts w:asciiTheme="majorHAnsi" w:hAnsiTheme="majorHAnsi" w:cstheme="majorHAnsi"/>
+          <w:noProof/>
         </w:rPr>
         <w:drawing>
           <wp:inline distT="0" distB="0" distL="0" distR="0" wp14:anchorId="442DC016" wp14:editId="34E7E41F">
@@ -2268,11 +2061,13 @@
       <w:pPr>
         <w:rPr>
           <w:rFonts w:asciiTheme="majorHAnsi" w:hAnsiTheme="majorHAnsi" w:cstheme="majorHAnsi"/>
-        </w:rPr>
-      </w:pPr>
-      <w:r>
-        <w:rPr>
-          <w:rFonts w:asciiTheme="majorHAnsi" w:hAnsiTheme="majorHAnsi" w:cstheme="majorHAnsi"/>
+          <w:lang w:val="en-US"/>
+        </w:rPr>
+      </w:pPr>
+      <w:r>
+        <w:rPr>
+          <w:rFonts w:asciiTheme="majorHAnsi" w:hAnsiTheme="majorHAnsi" w:cstheme="majorHAnsi"/>
+          <w:noProof/>
         </w:rPr>
         <w:lastRenderedPageBreak/>
         <w:drawing>
@@ -2317,9 +2112,211 @@
         </w:drawing>
       </w:r>
     </w:p>
+    <w:p>
+      <w:pPr>
+        <w:rPr>
+          <w:rFonts w:asciiTheme="majorHAnsi" w:hAnsiTheme="majorHAnsi" w:cstheme="majorHAnsi"/>
+          <w:lang w:val="en-US"/>
+        </w:rPr>
+      </w:pPr>
+    </w:p>
+    <w:p>
+      <w:pPr>
+        <w:pStyle w:val="Heading1"/>
+        <w:rPr>
+          <w:lang w:val="en-US"/>
+        </w:rPr>
+      </w:pPr>
+      <w:bookmarkStart w:id="5" w:name="_Toc177907433"/>
+      <w:r>
+        <w:rPr>
+          <w:lang w:val="en-US"/>
+        </w:rPr>
+        <w:t>2. Cấu trúc một trang web</w:t>
+      </w:r>
+      <w:bookmarkEnd w:id="5"/>
+    </w:p>
+    <w:p>
+      <w:pPr>
+        <w:pStyle w:val="ListParagraph"/>
+        <w:numPr>
+          <w:ilvl w:val="0"/>
+          <w:numId w:val="3"/>
+        </w:numPr>
+        <w:rPr>
+          <w:lang w:val="en-US"/>
+        </w:rPr>
+      </w:pPr>
+      <w:r>
+        <w:rPr>
+          <w:lang w:val="en-US"/>
+        </w:rPr>
+        <w:t>Code</w:t>
+      </w:r>
+    </w:p>
+    <w:p>
+      <w:pPr>
+        <w:rPr>
+          <w:lang w:val="en-US"/>
+        </w:rPr>
+      </w:pPr>
+      <w:r>
+        <w:rPr>
+          <w:lang w:val="en-US"/>
+        </w:rPr>
+        <w:drawing>
+          <wp:inline distT="0" distB="0" distL="0" distR="0" wp14:anchorId="7188996E" wp14:editId="2DACCBD8">
+            <wp:extent cx="5760085" cy="2968625"/>
+            <wp:effectExtent l="0" t="0" r="0" b="0"/>
+            <wp:docPr id="2032996548" name="Picture 1" descr="A screenshot of a computer program&#10;&#10;Description automatically generated"/>
+            <wp:cNvGraphicFramePr>
+              <a:graphicFrameLocks xmlns:a="http://schemas.openxmlformats.org/drawingml/2006/main" noChangeAspect="1"/>
+            </wp:cNvGraphicFramePr>
+            <a:graphic xmlns:a="http://schemas.openxmlformats.org/drawingml/2006/main">
+              <a:graphicData uri="http://schemas.openxmlformats.org/drawingml/2006/picture">
+                <pic:pic xmlns:pic="http://schemas.openxmlformats.org/drawingml/2006/picture">
+                  <pic:nvPicPr>
+                    <pic:cNvPr id="2032996548" name="Picture 1" descr="A screenshot of a computer program&#10;&#10;Description automatically generated"/>
+                    <pic:cNvPicPr/>
+                  </pic:nvPicPr>
+                  <pic:blipFill>
+                    <a:blip r:embed="rId14"/>
+                    <a:stretch>
+                      <a:fillRect/>
+                    </a:stretch>
+                  </pic:blipFill>
+                  <pic:spPr>
+                    <a:xfrm>
+                      <a:off x="0" y="0"/>
+                      <a:ext cx="5760085" cy="2968625"/>
+                    </a:xfrm>
+                    <a:prstGeom prst="rect">
+                      <a:avLst/>
+                    </a:prstGeom>
+                  </pic:spPr>
+                </pic:pic>
+              </a:graphicData>
+            </a:graphic>
+          </wp:inline>
+        </w:drawing>
+      </w:r>
+    </w:p>
+    <w:p>
+      <w:pPr>
+        <w:rPr>
+          <w:lang w:val="en-US"/>
+        </w:rPr>
+      </w:pPr>
+      <w:r>
+        <w:rPr>
+          <w:lang w:val="en-US"/>
+        </w:rPr>
+        <w:lastRenderedPageBreak/>
+        <w:drawing>
+          <wp:inline distT="0" distB="0" distL="0" distR="0" wp14:anchorId="73145FEC" wp14:editId="6009AD4D">
+            <wp:extent cx="5760085" cy="3401695"/>
+            <wp:effectExtent l="0" t="0" r="0" b="0"/>
+            <wp:docPr id="1372239929" name="Picture 1" descr="A screenshot of a computer program&#10;&#10;Description automatically generated"/>
+            <wp:cNvGraphicFramePr>
+              <a:graphicFrameLocks xmlns:a="http://schemas.openxmlformats.org/drawingml/2006/main" noChangeAspect="1"/>
+            </wp:cNvGraphicFramePr>
+            <a:graphic xmlns:a="http://schemas.openxmlformats.org/drawingml/2006/main">
+              <a:graphicData uri="http://schemas.openxmlformats.org/drawingml/2006/picture">
+                <pic:pic xmlns:pic="http://schemas.openxmlformats.org/drawingml/2006/picture">
+                  <pic:nvPicPr>
+                    <pic:cNvPr id="1372239929" name="Picture 1" descr="A screenshot of a computer program&#10;&#10;Description automatically generated"/>
+                    <pic:cNvPicPr/>
+                  </pic:nvPicPr>
+                  <pic:blipFill>
+                    <a:blip r:embed="rId15"/>
+                    <a:stretch>
+                      <a:fillRect/>
+                    </a:stretch>
+                  </pic:blipFill>
+                  <pic:spPr>
+                    <a:xfrm>
+                      <a:off x="0" y="0"/>
+                      <a:ext cx="5760085" cy="3401695"/>
+                    </a:xfrm>
+                    <a:prstGeom prst="rect">
+                      <a:avLst/>
+                    </a:prstGeom>
+                  </pic:spPr>
+                </pic:pic>
+              </a:graphicData>
+            </a:graphic>
+          </wp:inline>
+        </w:drawing>
+      </w:r>
+    </w:p>
+    <w:p>
+      <w:pPr>
+        <w:pStyle w:val="ListParagraph"/>
+        <w:numPr>
+          <w:ilvl w:val="0"/>
+          <w:numId w:val="3"/>
+        </w:numPr>
+        <w:rPr>
+          <w:lang w:val="en-US"/>
+        </w:rPr>
+      </w:pPr>
+      <w:r>
+        <w:rPr>
+          <w:lang w:val="en-US"/>
+        </w:rPr>
+        <w:t>Kết quả</w:t>
+      </w:r>
+    </w:p>
+    <w:p>
+      <w:pPr>
+        <w:rPr>
+          <w:lang w:val="en-US"/>
+        </w:rPr>
+      </w:pPr>
+      <w:r>
+        <w:rPr>
+          <w:lang w:val="en-US"/>
+        </w:rPr>
+        <w:drawing>
+          <wp:inline distT="0" distB="0" distL="0" distR="0" wp14:anchorId="7F404FEF" wp14:editId="72ABF9C7">
+            <wp:extent cx="5760085" cy="2948305"/>
+            <wp:effectExtent l="0" t="0" r="0" b="0"/>
+            <wp:docPr id="520692536" name="Picture 1" descr="A screenshot of a computer&#10;&#10;Description automatically generated"/>
+            <wp:cNvGraphicFramePr>
+              <a:graphicFrameLocks xmlns:a="http://schemas.openxmlformats.org/drawingml/2006/main" noChangeAspect="1"/>
+            </wp:cNvGraphicFramePr>
+            <a:graphic xmlns:a="http://schemas.openxmlformats.org/drawingml/2006/main">
+              <a:graphicData uri="http://schemas.openxmlformats.org/drawingml/2006/picture">
+                <pic:pic xmlns:pic="http://schemas.openxmlformats.org/drawingml/2006/picture">
+                  <pic:nvPicPr>
+                    <pic:cNvPr id="520692536" name="Picture 1" descr="A screenshot of a computer&#10;&#10;Description automatically generated"/>
+                    <pic:cNvPicPr/>
+                  </pic:nvPicPr>
+                  <pic:blipFill>
+                    <a:blip r:embed="rId16"/>
+                    <a:stretch>
+                      <a:fillRect/>
+                    </a:stretch>
+                  </pic:blipFill>
+                  <pic:spPr>
+                    <a:xfrm>
+                      <a:off x="0" y="0"/>
+                      <a:ext cx="5760085" cy="2948305"/>
+                    </a:xfrm>
+                    <a:prstGeom prst="rect">
+                      <a:avLst/>
+                    </a:prstGeom>
+                  </pic:spPr>
+                </pic:pic>
+              </a:graphicData>
+            </a:graphic>
+          </wp:inline>
+        </w:drawing>
+      </w:r>
+    </w:p>
     <w:sectPr>
-      <w:headerReference w:type="default" r:id="rId14"/>
-      <w:footerReference w:type="default" r:id="rId15"/>
+      <w:headerReference w:type="default" r:id="rId17"/>
+      <w:footerReference w:type="default" r:id="rId18"/>
       <w:pgSz w:w="11906" w:h="16838"/>
       <w:pgMar w:top="1134" w:right="1134" w:bottom="1134" w:left="1701" w:header="720" w:footer="0" w:gutter="0"/>
       <w:pgBorders w:zOrder="back" w:display="firstPage" w:offsetFrom="page">
@@ -2456,7 +2453,7 @@
     </w:pPr>
     <w:r>
       <w:rPr>
-        <w:rFonts w:ascii="Times New Roman" w:hAnsi="Times New Roman" w:cs="Times New Roman"/>
+        <w:rFonts w:cs="Times New Roman"/>
         <w:sz w:val="24"/>
         <w:szCs w:val="24"/>
       </w:rPr>
@@ -2464,7 +2461,7 @@
     </w:r>
     <w:r>
       <w:rPr>
-        <w:rFonts w:ascii="Times New Roman" w:hAnsi="Times New Roman" w:cs="Times New Roman"/>
+        <w:rFonts w:cs="Times New Roman"/>
         <w:sz w:val="24"/>
         <w:szCs w:val="24"/>
       </w:rPr>
@@ -2472,7 +2469,7 @@
     </w:r>
     <w:r>
       <w:rPr>
-        <w:rFonts w:ascii="Times New Roman" w:hAnsi="Times New Roman" w:cs="Times New Roman"/>
+        <w:rFonts w:cs="Times New Roman"/>
         <w:sz w:val="24"/>
         <w:szCs w:val="24"/>
       </w:rPr>
@@ -2480,7 +2477,7 @@
     </w:r>
     <w:r>
       <w:rPr>
-        <w:rFonts w:ascii="Times New Roman" w:hAnsi="Times New Roman" w:cs="Times New Roman"/>
+        <w:rFonts w:cs="Times New Roman"/>
         <w:sz w:val="24"/>
         <w:szCs w:val="24"/>
       </w:rPr>
@@ -2718,11 +2715,127 @@
       </w:rPr>
     </w:lvl>
   </w:abstractNum>
+  <w:abstractNum w:abstractNumId="2" w15:restartNumberingAfterBreak="0">
+    <w:nsid w:val="2BB32C2D"/>
+    <w:multiLevelType w:val="hybridMultilevel"/>
+    <w:tmpl w:val="BCB64A3A"/>
+    <w:lvl w:ilvl="0" w:tplc="042A0009">
+      <w:start w:val="1"/>
+      <w:numFmt w:val="bullet"/>
+      <w:lvlText w:val=""/>
+      <w:lvlJc w:val="left"/>
+      <w:pPr>
+        <w:ind w:left="720" w:hanging="360"/>
+      </w:pPr>
+      <w:rPr>
+        <w:rFonts w:ascii="Wingdings" w:hAnsi="Wingdings" w:hint="default"/>
+      </w:rPr>
+    </w:lvl>
+    <w:lvl w:ilvl="1" w:tplc="042A0003" w:tentative="1">
+      <w:start w:val="1"/>
+      <w:numFmt w:val="bullet"/>
+      <w:lvlText w:val="o"/>
+      <w:lvlJc w:val="left"/>
+      <w:pPr>
+        <w:ind w:left="1440" w:hanging="360"/>
+      </w:pPr>
+      <w:rPr>
+        <w:rFonts w:ascii="Courier New" w:hAnsi="Courier New" w:cs="Courier New" w:hint="default"/>
+      </w:rPr>
+    </w:lvl>
+    <w:lvl w:ilvl="2" w:tplc="042A0005" w:tentative="1">
+      <w:start w:val="1"/>
+      <w:numFmt w:val="bullet"/>
+      <w:lvlText w:val=""/>
+      <w:lvlJc w:val="left"/>
+      <w:pPr>
+        <w:ind w:left="2160" w:hanging="360"/>
+      </w:pPr>
+      <w:rPr>
+        <w:rFonts w:ascii="Wingdings" w:hAnsi="Wingdings" w:hint="default"/>
+      </w:rPr>
+    </w:lvl>
+    <w:lvl w:ilvl="3" w:tplc="042A0001" w:tentative="1">
+      <w:start w:val="1"/>
+      <w:numFmt w:val="bullet"/>
+      <w:lvlText w:val=""/>
+      <w:lvlJc w:val="left"/>
+      <w:pPr>
+        <w:ind w:left="2880" w:hanging="360"/>
+      </w:pPr>
+      <w:rPr>
+        <w:rFonts w:ascii="Symbol" w:hAnsi="Symbol" w:hint="default"/>
+      </w:rPr>
+    </w:lvl>
+    <w:lvl w:ilvl="4" w:tplc="042A0003" w:tentative="1">
+      <w:start w:val="1"/>
+      <w:numFmt w:val="bullet"/>
+      <w:lvlText w:val="o"/>
+      <w:lvlJc w:val="left"/>
+      <w:pPr>
+        <w:ind w:left="3600" w:hanging="360"/>
+      </w:pPr>
+      <w:rPr>
+        <w:rFonts w:ascii="Courier New" w:hAnsi="Courier New" w:cs="Courier New" w:hint="default"/>
+      </w:rPr>
+    </w:lvl>
+    <w:lvl w:ilvl="5" w:tplc="042A0005" w:tentative="1">
+      <w:start w:val="1"/>
+      <w:numFmt w:val="bullet"/>
+      <w:lvlText w:val=""/>
+      <w:lvlJc w:val="left"/>
+      <w:pPr>
+        <w:ind w:left="4320" w:hanging="360"/>
+      </w:pPr>
+      <w:rPr>
+        <w:rFonts w:ascii="Wingdings" w:hAnsi="Wingdings" w:hint="default"/>
+      </w:rPr>
+    </w:lvl>
+    <w:lvl w:ilvl="6" w:tplc="042A0001" w:tentative="1">
+      <w:start w:val="1"/>
+      <w:numFmt w:val="bullet"/>
+      <w:lvlText w:val=""/>
+      <w:lvlJc w:val="left"/>
+      <w:pPr>
+        <w:ind w:left="5040" w:hanging="360"/>
+      </w:pPr>
+      <w:rPr>
+        <w:rFonts w:ascii="Symbol" w:hAnsi="Symbol" w:hint="default"/>
+      </w:rPr>
+    </w:lvl>
+    <w:lvl w:ilvl="7" w:tplc="042A0003" w:tentative="1">
+      <w:start w:val="1"/>
+      <w:numFmt w:val="bullet"/>
+      <w:lvlText w:val="o"/>
+      <w:lvlJc w:val="left"/>
+      <w:pPr>
+        <w:ind w:left="5760" w:hanging="360"/>
+      </w:pPr>
+      <w:rPr>
+        <w:rFonts w:ascii="Courier New" w:hAnsi="Courier New" w:cs="Courier New" w:hint="default"/>
+      </w:rPr>
+    </w:lvl>
+    <w:lvl w:ilvl="8" w:tplc="042A0005" w:tentative="1">
+      <w:start w:val="1"/>
+      <w:numFmt w:val="bullet"/>
+      <w:lvlText w:val=""/>
+      <w:lvlJc w:val="left"/>
+      <w:pPr>
+        <w:ind w:left="6480" w:hanging="360"/>
+      </w:pPr>
+      <w:rPr>
+        <w:rFonts w:ascii="Wingdings" w:hAnsi="Wingdings" w:hint="default"/>
+      </w:rPr>
+    </w:lvl>
+  </w:abstractNum>
   <w:num w:numId="1" w16cid:durableId="767623841">
     <w:abstractNumId w:val="0"/>
   </w:num>
   <w:num w:numId="2" w16cid:durableId="1433208281">
     <w:abstractNumId w:val="1"/>
+  </w:num>
+  <w:num w:numId="3" w16cid:durableId="350572753">
+    <w:abstractNumId w:val="2"/>
   </w:num>
 </w:numbering>
 </file>
@@ -3130,11 +3243,6 @@
     <w:pPr>
       <w:jc w:val="left"/>
     </w:pPr>
-    <w:rPr>
-      <w:rFonts w:asciiTheme="minorHAnsi" w:hAnsiTheme="minorHAnsi"/>
-      <w:sz w:val="22"/>
-      <w:lang w:val="en-US"/>
-    </w:rPr>
   </w:style>
   <w:style w:type="paragraph" w:styleId="Heading1">
     <w:name w:val="heading 1"/>
@@ -3737,7 +3845,7 @@
       <w:spacing w:after="100" w:line="256" w:lineRule="auto"/>
     </w:pPr>
     <w:rPr>
-      <w:rFonts w:ascii="Times New Roman" w:eastAsiaTheme="minorEastAsia" w:hAnsi="Times New Roman" w:cs="Times New Roman"/>
+      <w:rFonts w:eastAsiaTheme="minorEastAsia" w:cs="Times New Roman"/>
       <w:b/>
       <w:sz w:val="28"/>
       <w:szCs w:val="28"/>
@@ -3782,7 +3890,7 @@
       <w:spacing w:before="100" w:beforeAutospacing="1" w:after="100" w:afterAutospacing="1" w:line="240" w:lineRule="auto"/>
     </w:pPr>
     <w:rPr>
-      <w:rFonts w:ascii="Times New Roman" w:eastAsia="Times New Roman" w:hAnsi="Times New Roman" w:cs="Times New Roman"/>
+      <w:rFonts w:eastAsia="Times New Roman" w:cs="Times New Roman"/>
       <w:sz w:val="24"/>
       <w:szCs w:val="24"/>
     </w:rPr>

</xml_diff>